<commit_message>
final fig4 and sup4
</commit_message>
<xml_diff>
--- a/dataOut/final/supplementary/Supplementary material.docx
+++ b/dataOut/final/supplementary/Supplementary material.docx
@@ -45,7 +45,10 @@
         </w:rPr>
       </w:pPr>
       <w:r>
-        <w:rPr/>
+        <w:rPr>
+          <w:sz w:val="24"/>
+          <w:szCs w:val="24"/>
+        </w:rPr>
       </w:r>
     </w:p>
     <w:p>
@@ -107,7 +110,10 @@
         </w:rPr>
       </w:pPr>
       <w:r>
-        <w:rPr/>
+        <w:rPr>
+          <w:sz w:val="24"/>
+          <w:szCs w:val="24"/>
+        </w:rPr>
       </w:r>
     </w:p>
     <w:p>
@@ -121,7 +127,7 @@
           <w:szCs w:val="24"/>
         </w:rPr>
       </w:pPr>
-      <w:bookmarkStart w:id="1" w:name="docs-internal-guid-d7ece864-7fff-dc70-7b"/>
+      <w:bookmarkStart w:id="1" w:name="docs-internal-guid-d7ece864-7fff-dc70-71"/>
       <w:bookmarkEnd w:id="1"/>
       <w:r>
         <w:rPr>
@@ -138,24 +144,7 @@
           <w:effect w:val="none"/>
           <w:shd w:fill="auto" w:val="clear"/>
         </w:rPr>
-        <w:t>Supplementary Figure S</w:t>
-      </w:r>
-      <w:r>
-        <w:rPr>
-          <w:b/>
-          <w:i w:val="false"/>
-          <w:caps w:val="false"/>
-          <w:smallCaps w:val="false"/>
-          <w:strike w:val="false"/>
-          <w:dstrike w:val="false"/>
-          <w:color w:val="000000"/>
-          <w:sz w:val="24"/>
-          <w:szCs w:val="24"/>
-          <w:u w:val="none"/>
-          <w:effect w:val="none"/>
-          <w:shd w:fill="auto" w:val="clear"/>
-        </w:rPr>
-        <w:t xml:space="preserve">2: </w:t>
+        <w:t xml:space="preserve">Supplementary Figure S2: </w:t>
       </w:r>
       <w:r>
         <w:rPr>
@@ -187,7 +176,10 @@
         </w:rPr>
       </w:pPr>
       <w:r>
-        <w:rPr/>
+        <w:rPr>
+          <w:sz w:val="24"/>
+          <w:szCs w:val="24"/>
+        </w:rPr>
       </w:r>
     </w:p>
     <w:p>
@@ -201,7 +193,7 @@
           <w:szCs w:val="24"/>
         </w:rPr>
       </w:pPr>
-      <w:bookmarkStart w:id="2" w:name="docs-internal-guid-d7ece864-7fff-dc70-7b"/>
+      <w:bookmarkStart w:id="2" w:name="docs-internal-guid-d7ece864-7fff-dc70-72"/>
       <w:bookmarkEnd w:id="2"/>
       <w:r>
         <w:rPr>
@@ -251,7 +243,10 @@
         </w:rPr>
       </w:pPr>
       <w:r>
-        <w:rPr/>
+        <w:rPr>
+          <w:sz w:val="24"/>
+          <w:szCs w:val="24"/>
+        </w:rPr>
       </w:r>
     </w:p>
     <w:p>
@@ -265,7 +260,7 @@
           <w:szCs w:val="24"/>
         </w:rPr>
       </w:pPr>
-      <w:bookmarkStart w:id="3" w:name="docs-internal-guid-d7ece864-7fff-dc70-7b"/>
+      <w:bookmarkStart w:id="3" w:name="docs-internal-guid-d7ece864-7fff-dc70-73"/>
       <w:bookmarkEnd w:id="3"/>
       <w:r>
         <w:rPr>
@@ -315,7 +310,10 @@
         </w:rPr>
       </w:pPr>
       <w:r>
-        <w:rPr/>
+        <w:rPr>
+          <w:sz w:val="24"/>
+          <w:szCs w:val="24"/>
+        </w:rPr>
       </w:r>
     </w:p>
     <w:p>
@@ -377,7 +375,10 @@
         </w:rPr>
       </w:pPr>
       <w:r>
-        <w:rPr/>
+        <w:rPr>
+          <w:sz w:val="24"/>
+          <w:szCs w:val="24"/>
+        </w:rPr>
       </w:r>
     </w:p>
     <w:p>
@@ -392,7 +393,10 @@
         </w:rPr>
       </w:pPr>
       <w:r>
-        <w:rPr/>
+        <w:rPr>
+          <w:sz w:val="24"/>
+          <w:szCs w:val="24"/>
+        </w:rPr>
       </w:r>
       <w:r>
         <w:br w:type="page"/>
@@ -402,6 +406,7 @@
       <w:pPr>
         <w:pStyle w:val="Normal"/>
         <w:bidi w:val="0"/>
+        <w:spacing w:before="0" w:after="0"/>
         <w:jc w:val="both"/>
         <w:rPr>
           <w:rFonts w:ascii="Liberation Serif" w:hAnsi="Liberation Serif"/>
@@ -409,7 +414,7 @@
           <w:szCs w:val="24"/>
         </w:rPr>
       </w:pPr>
-      <w:bookmarkStart w:id="4" w:name="docs-internal-guid-d7ece864-7fff-dc70-7b"/>
+      <w:bookmarkStart w:id="4" w:name="docs-internal-guid-d7ece864-7fff-dc70-74"/>
       <w:bookmarkEnd w:id="4"/>
       <w:r>
         <w:rPr>
@@ -610,6 +615,7 @@
       <w:pPr>
         <w:pStyle w:val="Normal"/>
         <w:bidi w:val="0"/>
+        <w:spacing w:before="0" w:after="0"/>
         <w:jc w:val="both"/>
         <w:rPr>
           <w:rFonts w:ascii="Liberation Serif" w:hAnsi="Liberation Serif"/>
@@ -652,61 +658,7 @@
           <w:effect w:val="none"/>
           <w:shd w:fill="auto" w:val="clear"/>
         </w:rPr>
-        <w:t>2: GO enrichment analysis for the genes containing DMS belonging to categories infection-</w:t>
-      </w:r>
-      <w:r>
-        <w:rPr>
-          <w:b/>
-          <w:bCs/>
-          <w:i w:val="false"/>
-          <w:caps w:val="false"/>
-          <w:smallCaps w:val="false"/>
-          <w:strike w:val="false"/>
-          <w:dstrike w:val="false"/>
-          <w:color w:val="000000"/>
-          <w:sz w:val="24"/>
-          <w:szCs w:val="24"/>
-          <w:u w:val="none"/>
-          <w:effect w:val="none"/>
-          <w:shd w:fill="auto" w:val="clear"/>
-        </w:rPr>
-        <w:t>i</w:t>
-      </w:r>
-      <w:r>
-        <w:rPr>
-          <w:b/>
-          <w:bCs/>
-          <w:i w:val="false"/>
-          <w:caps w:val="false"/>
-          <w:smallCaps w:val="false"/>
-          <w:strike w:val="false"/>
-          <w:dstrike w:val="false"/>
-          <w:color w:val="000000"/>
-          <w:sz w:val="24"/>
-          <w:szCs w:val="24"/>
-          <w:u w:val="none"/>
-          <w:effect w:val="none"/>
-          <w:shd w:fill="auto" w:val="clear"/>
-        </w:rPr>
-        <w:t>nduced and intergenerational</w:t>
-      </w:r>
-      <w:r>
-        <w:rPr>
-          <w:b/>
-          <w:bCs/>
-          <w:i w:val="false"/>
-          <w:caps w:val="false"/>
-          <w:smallCaps w:val="false"/>
-          <w:strike w:val="false"/>
-          <w:dstrike w:val="false"/>
-          <w:color w:val="000000"/>
-          <w:sz w:val="24"/>
-          <w:szCs w:val="24"/>
-          <w:u w:val="none"/>
-          <w:effect w:val="none"/>
-          <w:shd w:fill="auto" w:val="clear"/>
-        </w:rPr>
-        <w:t>.</w:t>
+        <w:t>2: GO enrichment analysis for the genes containing DMS belonging to categories infection-induced and intergenerational.</w:t>
       </w:r>
       <w:r>
         <w:rPr>
@@ -732,7 +684,6 @@
         <w:bidi w:val="0"/>
         <w:jc w:val="both"/>
         <w:rPr>
-          <w:b w:val="false"/>
           <w:b w:val="false"/>
           <w:i w:val="false"/>
           <w:i w:val="false"/>
@@ -768,7 +719,6 @@
         <w:jc w:val="both"/>
         <w:rPr>
           <w:b w:val="false"/>
-          <w:b w:val="false"/>
           <w:i w:val="false"/>
           <w:i w:val="false"/>
           <w:caps w:val="false"/>
@@ -795,7 +745,7 @@
           <w:shd w:fill="auto" w:val="clear"/>
         </w:rPr>
         <w:drawing>
-          <wp:anchor behindDoc="0" distT="0" distB="0" distL="0" distR="0" simplePos="0" locked="0" layoutInCell="0" allowOverlap="1" relativeHeight="5">
+          <wp:anchor behindDoc="0" distT="0" distB="0" distL="0" distR="0" simplePos="0" locked="0" layoutInCell="0" allowOverlap="1" relativeHeight="4">
             <wp:simplePos x="0" y="0"/>
             <wp:positionH relativeFrom="column">
               <wp:align>center</wp:align>
@@ -848,6 +798,39 @@
         <w:jc w:val="both"/>
         <w:rPr>
           <w:b w:val="false"/>
+          <w:i w:val="false"/>
+          <w:i w:val="false"/>
+          <w:caps w:val="false"/>
+          <w:smallCaps w:val="false"/>
+          <w:strike w:val="false"/>
+          <w:dstrike w:val="false"/>
+          <w:color w:val="000000"/>
+          <w:u w:val="none"/>
+          <w:effect w:val="none"/>
+          <w:shd w:fill="auto" w:val="clear"/>
+        </w:rPr>
+      </w:pPr>
+      <w:r>
+        <w:rPr>
+          <w:b w:val="false"/>
+          <w:i w:val="false"/>
+          <w:caps w:val="false"/>
+          <w:smallCaps w:val="false"/>
+          <w:strike w:val="false"/>
+          <w:dstrike w:val="false"/>
+          <w:color w:val="000000"/>
+          <w:u w:val="none"/>
+          <w:effect w:val="none"/>
+          <w:shd w:fill="auto" w:val="clear"/>
+        </w:rPr>
+      </w:r>
+    </w:p>
+    <w:p>
+      <w:pPr>
+        <w:pStyle w:val="Normal"/>
+        <w:bidi w:val="0"/>
+        <w:jc w:val="both"/>
+        <w:rPr>
           <w:b w:val="false"/>
           <w:i w:val="false"/>
           <w:i w:val="false"/>
@@ -882,60 +865,26 @@
         <w:bidi w:val="0"/>
         <w:jc w:val="both"/>
         <w:rPr>
-          <w:b w:val="false"/>
-          <w:b w:val="false"/>
-          <w:i w:val="false"/>
-          <w:i w:val="false"/>
-          <w:caps w:val="false"/>
-          <w:smallCaps w:val="false"/>
-          <w:strike w:val="false"/>
-          <w:dstrike w:val="false"/>
-          <w:color w:val="000000"/>
-          <w:u w:val="none"/>
-          <w:effect w:val="none"/>
-          <w:shd w:fill="auto" w:val="clear"/>
+          <w:rFonts w:ascii="Liberation Serif" w:hAnsi="Liberation Serif"/>
+          <w:sz w:val="24"/>
+          <w:szCs w:val="24"/>
         </w:rPr>
       </w:pPr>
       <w:r>
         <w:rPr>
-          <w:b w:val="false"/>
-          <w:i w:val="false"/>
-          <w:caps w:val="false"/>
-          <w:smallCaps w:val="false"/>
-          <w:strike w:val="false"/>
-          <w:dstrike w:val="false"/>
-          <w:color w:val="000000"/>
-          <w:u w:val="none"/>
-          <w:effect w:val="none"/>
-          <w:shd w:fill="auto" w:val="clear"/>
-        </w:rPr>
+          <w:sz w:val="24"/>
+          <w:szCs w:val="24"/>
+        </w:rPr>
+      </w:r>
+      <w:r>
+        <w:br w:type="page"/>
       </w:r>
     </w:p>
     <w:p>
       <w:pPr>
         <w:pStyle w:val="Normal"/>
         <w:bidi w:val="0"/>
-        <w:jc w:val="both"/>
-        <w:rPr>
-          <w:rFonts w:ascii="Liberation Serif" w:hAnsi="Liberation Serif"/>
-          <w:sz w:val="24"/>
-          <w:szCs w:val="24"/>
-        </w:rPr>
-      </w:pPr>
-      <w:r>
-        <w:rPr>
-          <w:sz w:val="24"/>
-          <w:szCs w:val="24"/>
-        </w:rPr>
-      </w:r>
-      <w:r>
-        <w:br w:type="page"/>
-      </w:r>
-    </w:p>
-    <w:p>
-      <w:pPr>
-        <w:pStyle w:val="Normal"/>
-        <w:bidi w:val="0"/>
+        <w:spacing w:before="0" w:after="0"/>
         <w:jc w:val="both"/>
         <w:rPr>
           <w:rFonts w:ascii="Liberation Serif" w:hAnsi="Liberation Serif"/>
@@ -1076,6 +1025,7 @@
       <w:pPr>
         <w:pStyle w:val="Normal"/>
         <w:bidi w:val="0"/>
+        <w:spacing w:before="0" w:after="0"/>
         <w:jc w:val="both"/>
         <w:rPr>
           <w:rFonts w:ascii="Liberation Serif" w:hAnsi="Liberation Serif"/>
@@ -1083,7 +1033,7 @@
           <w:szCs w:val="24"/>
         </w:rPr>
       </w:pPr>
-      <w:bookmarkStart w:id="7" w:name="docs-internal-guid-4e108175-7fff-154f-c7"/>
+      <w:bookmarkStart w:id="7" w:name="docs-internal-guid-4e108175-7fff-154f-c1"/>
       <w:bookmarkEnd w:id="7"/>
       <w:r>
         <w:rPr>
@@ -1152,9 +1102,17 @@
       <w:r>
         <w:rPr/>
         <w:drawing>
-          <wp:inline distT="0" distB="0" distL="0" distR="0">
-            <wp:extent cx="5676265" cy="7738110"/>
+          <wp:anchor behindDoc="0" distT="0" distB="0" distL="0" distR="0" simplePos="0" locked="0" layoutInCell="0" allowOverlap="1" relativeHeight="5">
+            <wp:simplePos x="0" y="0"/>
+            <wp:positionH relativeFrom="column">
+              <wp:align>center</wp:align>
+            </wp:positionH>
+            <wp:positionV relativeFrom="paragraph">
+              <wp:posOffset>635</wp:posOffset>
+            </wp:positionV>
+            <wp:extent cx="5585460" cy="7586980"/>
             <wp:effectExtent l="0" t="0" r="0" b="0"/>
+            <wp:wrapSquare wrapText="largest"/>
             <wp:docPr id="4" name="Image4" descr=""/>
             <wp:cNvGraphicFramePr>
               <a:graphicFrameLocks xmlns:a="http://schemas.openxmlformats.org/drawingml/2006/main" noChangeAspect="1"/>
@@ -1177,7 +1135,7 @@
                   <pic:spPr bwMode="auto">
                     <a:xfrm>
                       <a:off x="0" y="0"/>
-                      <a:ext cx="5676265" cy="7738110"/>
+                      <a:ext cx="5585460" cy="7586980"/>
                     </a:xfrm>
                     <a:prstGeom prst="rect">
                       <a:avLst/>
@@ -1186,7 +1144,7 @@
                 </pic:pic>
               </a:graphicData>
             </a:graphic>
-          </wp:inline>
+          </wp:anchor>
         </w:drawing>
       </w:r>
     </w:p>
@@ -1202,7 +1160,10 @@
         </w:rPr>
       </w:pPr>
       <w:r>
-        <w:rPr/>
+        <w:rPr>
+          <w:sz w:val="24"/>
+          <w:szCs w:val="24"/>
+        </w:rPr>
       </w:r>
       <w:r>
         <w:br w:type="page"/>
@@ -1212,6 +1173,7 @@
       <w:pPr>
         <w:pStyle w:val="Normal"/>
         <w:bidi w:val="0"/>
+        <w:spacing w:before="0" w:after="0"/>
         <w:jc w:val="both"/>
         <w:rPr>
           <w:rFonts w:ascii="Liberation Serif" w:hAnsi="Liberation Serif"/>
@@ -1219,7 +1181,7 @@
           <w:szCs w:val="24"/>
         </w:rPr>
       </w:pPr>
-      <w:bookmarkStart w:id="8" w:name="docs-internal-guid-d7ece864-7fff-dc70-7b"/>
+      <w:bookmarkStart w:id="8" w:name="docs-internal-guid-d7ece864-7fff-dc70-75"/>
       <w:bookmarkEnd w:id="8"/>
       <w:r>
         <w:rPr>
@@ -1251,7 +1213,10 @@
         </w:rPr>
       </w:pPr>
       <w:r>
-        <w:rPr/>
+        <w:rPr>
+          <w:sz w:val="24"/>
+          <w:szCs w:val="24"/>
+        </w:rPr>
       </w:r>
     </w:p>
     <w:tbl>
@@ -3354,7 +3319,10 @@
         </w:rPr>
       </w:pPr>
       <w:r>
-        <w:rPr/>
+        <w:rPr>
+          <w:sz w:val="24"/>
+          <w:szCs w:val="24"/>
+        </w:rPr>
       </w:r>
     </w:p>
     <w:sectPr>
@@ -3410,7 +3378,7 @@
   <w:style w:type="paragraph" w:styleId="Heading">
     <w:name w:val="Heading"/>
     <w:basedOn w:val="Normal"/>
-    <w:next w:val="TextBody"/>
+    <w:next w:val="BodyText"/>
     <w:qFormat/>
     <w:pPr>
       <w:keepNext w:val="true"/>
@@ -3422,7 +3390,7 @@
       <w:szCs w:val="28"/>
     </w:rPr>
   </w:style>
-  <w:style w:type="paragraph" w:styleId="TextBody">
+  <w:style w:type="paragraph" w:styleId="BodyText">
     <w:name w:val="Body Text"/>
     <w:basedOn w:val="Normal"/>
     <w:pPr>
@@ -3432,7 +3400,7 @@
   </w:style>
   <w:style w:type="paragraph" w:styleId="List">
     <w:name w:val="List"/>
-    <w:basedOn w:val="TextBody"/>
+    <w:basedOn w:val="BodyText"/>
     <w:pPr/>
     <w:rPr>
       <w:rFonts w:cs="Lohit Devanagari"/>
@@ -3466,4 +3434,110 @@
     </w:rPr>
   </w:style>
 </w:styles>
+</file>
+
+<file path=word/theme/theme1.xml><?xml version="1.0" encoding="utf-8"?>
+<a:theme xmlns:a="http://schemas.openxmlformats.org/drawingml/2006/main" xmlns:r="http://schemas.openxmlformats.org/officeDocument/2006/relationships" name="Office">
+  <a:themeElements>
+    <a:clrScheme name="LibreOffice">
+      <a:dk1>
+        <a:srgbClr val="000000"/>
+      </a:dk1>
+      <a:lt1>
+        <a:srgbClr val="ffffff"/>
+      </a:lt1>
+      <a:dk2>
+        <a:srgbClr val="000000"/>
+      </a:dk2>
+      <a:lt2>
+        <a:srgbClr val="ffffff"/>
+      </a:lt2>
+      <a:accent1>
+        <a:srgbClr val="18a303"/>
+      </a:accent1>
+      <a:accent2>
+        <a:srgbClr val="0369a3"/>
+      </a:accent2>
+      <a:accent3>
+        <a:srgbClr val="a33e03"/>
+      </a:accent3>
+      <a:accent4>
+        <a:srgbClr val="8e03a3"/>
+      </a:accent4>
+      <a:accent5>
+        <a:srgbClr val="c99c00"/>
+      </a:accent5>
+      <a:accent6>
+        <a:srgbClr val="c9211e"/>
+      </a:accent6>
+      <a:hlink>
+        <a:srgbClr val="0000ee"/>
+      </a:hlink>
+      <a:folHlink>
+        <a:srgbClr val="551a8b"/>
+      </a:folHlink>
+    </a:clrScheme>
+    <a:fontScheme name="Office">
+      <a:majorFont>
+        <a:latin typeface="Arial" pitchFamily="0" charset="1"/>
+        <a:ea typeface="DejaVu Sans" pitchFamily="0" charset="1"/>
+        <a:cs typeface="DejaVu Sans" pitchFamily="0" charset="1"/>
+      </a:majorFont>
+      <a:minorFont>
+        <a:latin typeface="Arial" pitchFamily="0" charset="1"/>
+        <a:ea typeface="DejaVu Sans" pitchFamily="0" charset="1"/>
+        <a:cs typeface="DejaVu Sans" pitchFamily="0" charset="1"/>
+      </a:minorFont>
+    </a:fontScheme>
+    <a:fmtScheme>
+      <a:fillStyleLst>
+        <a:solidFill>
+          <a:schemeClr val="phClr"/>
+        </a:solidFill>
+        <a:solidFill>
+          <a:schemeClr val="phClr"/>
+        </a:solidFill>
+        <a:solidFill>
+          <a:schemeClr val="phClr"/>
+        </a:solidFill>
+      </a:fillStyleLst>
+      <a:lnStyleLst>
+        <a:ln w="6350" cap="flat" cmpd="sng" algn="ctr">
+          <a:prstDash val="solid"/>
+          <a:miter/>
+        </a:ln>
+        <a:ln w="6350" cap="flat" cmpd="sng" algn="ctr">
+          <a:prstDash val="solid"/>
+          <a:miter/>
+        </a:ln>
+        <a:ln w="6350" cap="flat" cmpd="sng" algn="ctr">
+          <a:prstDash val="solid"/>
+          <a:miter/>
+        </a:ln>
+      </a:lnStyleLst>
+      <a:effectStyleLst>
+        <a:effectStyle>
+          <a:effectLst/>
+        </a:effectStyle>
+        <a:effectStyle>
+          <a:effectLst/>
+        </a:effectStyle>
+        <a:effectStyle>
+          <a:effectLst/>
+        </a:effectStyle>
+      </a:effectStyleLst>
+      <a:bgFillStyleLst>
+        <a:solidFill>
+          <a:schemeClr val="phClr"/>
+        </a:solidFill>
+        <a:solidFill>
+          <a:schemeClr val="phClr"/>
+        </a:solidFill>
+        <a:solidFill>
+          <a:schemeClr val="phClr"/>
+        </a:solidFill>
+      </a:bgFillStyleLst>
+    </a:fmtScheme>
+  </a:themeElements>
+</a:theme>
 </file>
</xml_diff>

<commit_message>
final review Chris meeting nov 2024
</commit_message>
<xml_diff>
--- a/dataOut/final/supplementary/Supplementary material.docx
+++ b/dataOut/final/supplementary/Supplementary material.docx
@@ -519,6 +519,40 @@
         </w:rPr>
         <w:t>Distribution of DMS on chromosomes</w:t>
       </w:r>
+      <w:r>
+        <w:rPr>
+          <w:b w:val="false"/>
+          <w:i w:val="false"/>
+          <w:caps w:val="false"/>
+          <w:smallCaps w:val="false"/>
+          <w:strike w:val="false"/>
+          <w:dstrike w:val="false"/>
+          <w:color w:val="000000"/>
+          <w:sz w:val="24"/>
+          <w:szCs w:val="24"/>
+          <w:u w:val="none"/>
+          <w:effect w:val="none"/>
+          <w:shd w:fill="auto" w:val="clear"/>
+        </w:rPr>
+        <w:t xml:space="preserve">, </w:t>
+      </w:r>
+      <w:r>
+        <w:rPr>
+          <w:b w:val="false"/>
+          <w:i w:val="false"/>
+          <w:caps w:val="false"/>
+          <w:smallCaps w:val="false"/>
+          <w:strike w:val="false"/>
+          <w:dstrike w:val="false"/>
+          <w:color w:val="000000"/>
+          <w:sz w:val="24"/>
+          <w:szCs w:val="24"/>
+          <w:u w:val="none"/>
+          <w:effect w:val="none"/>
+          <w:shd w:fill="auto" w:val="clear"/>
+        </w:rPr>
+        <w:t>for infection induced and intergenerational categories. Stars indicate chromosomes enriched in DMS of one category.</w:t>
+      </w:r>
     </w:p>
     <w:p>
       <w:pPr>
@@ -570,9 +604,17 @@
       <w:r>
         <w:rPr/>
         <w:drawing>
-          <wp:inline distT="0" distB="0" distL="0" distR="0">
+          <wp:anchor behindDoc="0" distT="0" distB="0" distL="0" distR="0" simplePos="0" locked="0" layoutInCell="0" allowOverlap="1" relativeHeight="5">
+            <wp:simplePos x="0" y="0"/>
+            <wp:positionH relativeFrom="column">
+              <wp:align>center</wp:align>
+            </wp:positionH>
+            <wp:positionV relativeFrom="paragraph">
+              <wp:posOffset>635</wp:posOffset>
+            </wp:positionV>
             <wp:extent cx="6120130" cy="4589780"/>
             <wp:effectExtent l="0" t="0" r="0" b="0"/>
+            <wp:wrapSquare wrapText="largest"/>
             <wp:docPr id="1" name="Image1" descr=""/>
             <wp:cNvGraphicFramePr>
               <a:graphicFrameLocks xmlns:a="http://schemas.openxmlformats.org/drawingml/2006/main" noChangeAspect="1"/>
@@ -604,7 +646,7 @@
                 </pic:pic>
               </a:graphicData>
             </a:graphic>
-          </wp:inline>
+          </wp:anchor>
         </w:drawing>
       </w:r>
       <w:r>
@@ -745,7 +787,7 @@
           <w:shd w:fill="auto" w:val="clear"/>
         </w:rPr>
         <w:drawing>
-          <wp:anchor behindDoc="0" distT="0" distB="0" distL="0" distR="0" simplePos="0" locked="0" layoutInCell="0" allowOverlap="1" relativeHeight="4">
+          <wp:anchor behindDoc="0" distT="0" distB="0" distL="0" distR="0" simplePos="0" locked="0" layoutInCell="0" allowOverlap="1" relativeHeight="3">
             <wp:simplePos x="0" y="0"/>
             <wp:positionH relativeFrom="column">
               <wp:align>center</wp:align>
@@ -1112,7 +1154,7 @@
           <w:szCs w:val="24"/>
         </w:rPr>
         <w:drawing>
-          <wp:anchor behindDoc="0" distT="0" distB="0" distL="0" distR="0" simplePos="0" locked="0" layoutInCell="0" allowOverlap="1" relativeHeight="5">
+          <wp:anchor behindDoc="0" distT="0" distB="0" distL="0" distR="0" simplePos="0" locked="0" layoutInCell="0" allowOverlap="1" relativeHeight="4">
             <wp:simplePos x="0" y="0"/>
             <wp:positionH relativeFrom="column">
               <wp:align>center</wp:align>

</xml_diff>